<commit_message>
Updated updates to manuscript
</commit_message>
<xml_diff>
--- a/Paper/Updates after v2 before Tom.docx
+++ b/Paper/Updates after v2 before Tom.docx
@@ -40,15 +40,7 @@
         </w:numPr>
       </w:pPr>
       <w:r>
-        <w:t xml:space="preserve">Include a more intricate description of the paper from the Whitman lab about gene function and explain that we get about </w:t>
-      </w:r>
-      <w:proofErr w:type="gramStart"/>
-      <w:r>
-        <w:t>65% accuracy</w:t>
-      </w:r>
-      <w:proofErr w:type="gramEnd"/>
-      <w:r>
-        <w:t xml:space="preserve"> and 0.3-something MCC. These aren’t super, but keep in mind that this genome-wide study is 1) not necessarily completely accurate, it’s more of a proxy and 2) our model can’t account for polar effects. </w:t>
+        <w:t xml:space="preserve">Include a more intricate description of the paper from the Whitman lab about gene function and explain that we get about 65% accuracy and 0.3-something MCC. These aren’t super, but keep in mind that this genome-wide study is 1) not necessarily completely accurate, it’s more of a proxy and 2) our model can’t account for polar effects. </w:t>
       </w:r>
     </w:p>
     <w:p>
@@ -96,15 +88,7 @@
         </w:numPr>
       </w:pPr>
       <w:r>
-        <w:t xml:space="preserve">Add hyperlink info for the </w:t>
-      </w:r>
-      <w:proofErr w:type="spellStart"/>
-      <w:r>
-        <w:t>ChEBI</w:t>
-      </w:r>
-      <w:proofErr w:type="spellEnd"/>
-      <w:r>
-        <w:t xml:space="preserve"> IDs</w:t>
+        <w:t>Add hyperlink info for the ChEBI IDs</w:t>
       </w:r>
       <w:r>
         <w:t>:</w:t>
@@ -118,37 +102,12 @@
           <w:szCs w:val="24"/>
         </w:rPr>
       </w:pPr>
-      <w:proofErr w:type="spellStart"/>
       <w:r>
         <w:rPr>
           <w:rFonts w:eastAsia="Times New Roman" w:cs="Times New Roman"/>
           <w:szCs w:val="24"/>
         </w:rPr>
-        <w:t>Imanishi</w:t>
-      </w:r>
-      <w:proofErr w:type="spellEnd"/>
-      <w:r>
-        <w:rPr>
-          <w:rFonts w:eastAsia="Times New Roman" w:cs="Times New Roman"/>
-          <w:szCs w:val="24"/>
-        </w:rPr>
-        <w:t xml:space="preserve"> T and </w:t>
-      </w:r>
-      <w:proofErr w:type="spellStart"/>
-      <w:r>
-        <w:rPr>
-          <w:rFonts w:eastAsia="Times New Roman" w:cs="Times New Roman"/>
-          <w:szCs w:val="24"/>
-        </w:rPr>
-        <w:t>Nakaoka</w:t>
-      </w:r>
-      <w:proofErr w:type="spellEnd"/>
-      <w:r>
-        <w:rPr>
-          <w:rFonts w:eastAsia="Times New Roman" w:cs="Times New Roman"/>
-          <w:szCs w:val="24"/>
-        </w:rPr>
-        <w:t xml:space="preserve"> H (2009) Nucleic Acids Research 37: W17-W22</w:t>
+        <w:t>Imanishi T and Nakaoka H (2009) Nucleic Acids Research 37: W17-W22</w:t>
       </w:r>
     </w:p>
     <w:p>
@@ -164,23 +123,7 @@
           <w:rFonts w:eastAsia="Times New Roman" w:cs="Times New Roman"/>
           <w:szCs w:val="24"/>
         </w:rPr>
-        <w:t>DOI: 10.1093/</w:t>
-      </w:r>
-      <w:proofErr w:type="spellStart"/>
-      <w:r>
-        <w:rPr>
-          <w:rFonts w:eastAsia="Times New Roman" w:cs="Times New Roman"/>
-          <w:szCs w:val="24"/>
-        </w:rPr>
-        <w:t>nar</w:t>
-      </w:r>
-      <w:proofErr w:type="spellEnd"/>
-      <w:r>
-        <w:rPr>
-          <w:rFonts w:eastAsia="Times New Roman" w:cs="Times New Roman"/>
-          <w:szCs w:val="24"/>
-        </w:rPr>
-        <w:t>/gkp355</w:t>
+        <w:t>DOI: 10.1093/nar/gkp355</w:t>
       </w:r>
     </w:p>
     <w:p>
@@ -201,15 +144,7 @@
         </w:numPr>
       </w:pPr>
       <w:r>
-        <w:t xml:space="preserve">Add the fact that we added </w:t>
-      </w:r>
-      <w:proofErr w:type="spellStart"/>
-      <w:r>
-        <w:t>ChEBI</w:t>
-      </w:r>
-      <w:proofErr w:type="spellEnd"/>
-      <w:r>
-        <w:t xml:space="preserve"> IDs</w:t>
+        <w:t>Add the fact that we added ChEBI IDs</w:t>
       </w:r>
     </w:p>
     <w:p>
@@ -220,6 +155,9 @@
           <w:numId w:val="1"/>
         </w:numPr>
       </w:pPr>
+      <w:r>
+        <w:t>Add in the fact that SBML doesn’t include freeEnergy, so the code for it is separate and needs to be run to add the freeEnergy. Should include exactly which code to run to add the freeEnergy (check the createLatestModel code)</w:t>
+      </w:r>
       <w:bookmarkStart w:id="0" w:name="_GoBack"/>
       <w:bookmarkEnd w:id="0"/>
     </w:p>

</xml_diff>